<commit_message>
added class diagram to dok
</commit_message>
<xml_diff>
--- a/Admin/Dok.docx
+++ b/Admin/Dok.docx
@@ -779,18 +779,8 @@
                                     <w:color w:val="F2F2F2" w:themeColor="background1" w:themeShade="F2"/>
                                     <w:sz w:val="48"/>
                                   </w:rPr>
-                                  <w:t xml:space="preserve"> - </w:t>
+                                  <w:t xml:space="preserve"> - Cinewoman</w:t>
                                 </w:r>
-                                <w:proofErr w:type="spellStart"/>
-                                <w:r>
-                                  <w:rPr>
-                                    <w:b/>
-                                    <w:color w:val="F2F2F2" w:themeColor="background1" w:themeShade="F2"/>
-                                    <w:sz w:val="48"/>
-                                  </w:rPr>
-                                  <w:t>Cinewoman</w:t>
-                                </w:r>
-                                <w:proofErr w:type="spellEnd"/>
                               </w:p>
                               <w:p>
                                 <w:pPr>
@@ -818,54 +808,8 @@
                                     <w:sz w:val="32"/>
                                     <w:szCs w:val="32"/>
                                   </w:rPr>
-                                  <w:t xml:space="preserve">mitglieder: </w:t>
+                                  <w:t>mitglieder: S.Hajnik, O.Achermann, R.Blaauw</w:t>
                                 </w:r>
-                                <w:proofErr w:type="spellStart"/>
-                                <w:r>
-                                  <w:rPr>
-                                    <w:color w:val="0070C0"/>
-                                    <w:sz w:val="32"/>
-                                    <w:szCs w:val="32"/>
-                                  </w:rPr>
-                                  <w:t>S.Hajnik</w:t>
-                                </w:r>
-                                <w:proofErr w:type="spellEnd"/>
-                                <w:r>
-                                  <w:rPr>
-                                    <w:color w:val="0070C0"/>
-                                    <w:sz w:val="32"/>
-                                    <w:szCs w:val="32"/>
-                                  </w:rPr>
-                                  <w:t xml:space="preserve">, </w:t>
-                                </w:r>
-                                <w:proofErr w:type="spellStart"/>
-                                <w:r>
-                                  <w:rPr>
-                                    <w:color w:val="0070C0"/>
-                                    <w:sz w:val="32"/>
-                                    <w:szCs w:val="32"/>
-                                  </w:rPr>
-                                  <w:t>O.Achermann</w:t>
-                                </w:r>
-                                <w:proofErr w:type="spellEnd"/>
-                                <w:r>
-                                  <w:rPr>
-                                    <w:color w:val="0070C0"/>
-                                    <w:sz w:val="32"/>
-                                    <w:szCs w:val="32"/>
-                                  </w:rPr>
-                                  <w:t xml:space="preserve">, </w:t>
-                                </w:r>
-                                <w:proofErr w:type="spellStart"/>
-                                <w:r>
-                                  <w:rPr>
-                                    <w:color w:val="0070C0"/>
-                                    <w:sz w:val="32"/>
-                                    <w:szCs w:val="32"/>
-                                  </w:rPr>
-                                  <w:t>R.Blaauw</w:t>
-                                </w:r>
-                                <w:proofErr w:type="spellEnd"/>
                               </w:p>
                               <w:p>
                                 <w:pPr>
@@ -893,18 +837,8 @@
                                     <w:sz w:val="32"/>
                                     <w:szCs w:val="32"/>
                                   </w:rPr>
-                                  <w:t xml:space="preserve"> </w:t>
+                                  <w:t xml:space="preserve"> J.Käser</w:t>
                                 </w:r>
-                                <w:proofErr w:type="spellStart"/>
-                                <w:r>
-                                  <w:rPr>
-                                    <w:color w:val="0070C0"/>
-                                    <w:sz w:val="32"/>
-                                    <w:szCs w:val="32"/>
-                                  </w:rPr>
-                                  <w:t>J.Käser</w:t>
-                                </w:r>
-                                <w:proofErr w:type="spellEnd"/>
                               </w:p>
                               <w:p>
                                 <w:pPr>
@@ -1929,21 +1863,7 @@
         <w:rPr>
           <w:rFonts w:eastAsia="Calibri" w:cs="Calibri"/>
         </w:rPr>
-        <w:t xml:space="preserve">n Filme sehen. Es soll ersichtlich </w:t>
-      </w:r>
-      <w:proofErr w:type="gramStart"/>
-      <w:r>
-        <w:rPr>
-          <w:rFonts w:eastAsia="Calibri" w:cs="Calibri"/>
-        </w:rPr>
-        <w:t>sein</w:t>
-      </w:r>
-      <w:proofErr w:type="gramEnd"/>
-      <w:r>
-        <w:rPr>
-          <w:rFonts w:eastAsia="Calibri" w:cs="Calibri"/>
-        </w:rPr>
-        <w:t xml:space="preserve"> wann der Film spielt, im welchem Saal und am wichtigsten ob es noch Plätze zur Verfügung gibt.</w:t>
+        <w:t>n Filme sehen. Es soll ersichtlich sein wann der Film spielt, im welchem Saal und am wichtigsten ob es noch Plätze zur Verfügung gibt.</w:t>
       </w:r>
     </w:p>
     <w:p>
@@ -1971,15 +1891,7 @@
         <w:spacing w:after="160" w:line="259" w:lineRule="auto"/>
       </w:pPr>
       <w:r>
-        <w:t xml:space="preserve">Liste </w:t>
-      </w:r>
-      <w:proofErr w:type="gramStart"/>
-      <w:r>
-        <w:t>von Filme</w:t>
-      </w:r>
-      <w:proofErr w:type="gramEnd"/>
-      <w:r>
-        <w:t xml:space="preserve"> anzeigen</w:t>
+        <w:t>Liste von Filme anzeigen</w:t>
       </w:r>
     </w:p>
     <w:p>
@@ -2345,27 +2257,7 @@
                 <w:szCs w:val="24"/>
                 <w:lang w:eastAsia="de-DE"/>
               </w:rPr>
-              <w:t>Vorbedingung (</w:t>
-            </w:r>
-            <w:proofErr w:type="spellStart"/>
-            <w:r>
-              <w:rPr>
-                <w:rFonts w:ascii="Arial" w:hAnsi="Arial" w:cs="Arial"/>
-                <w:sz w:val="24"/>
-                <w:szCs w:val="24"/>
-                <w:lang w:eastAsia="de-DE"/>
-              </w:rPr>
-              <w:t>Pre-Condition</w:t>
-            </w:r>
-            <w:proofErr w:type="spellEnd"/>
-            <w:r>
-              <w:rPr>
-                <w:rFonts w:ascii="Arial" w:hAnsi="Arial" w:cs="Arial"/>
-                <w:sz w:val="24"/>
-                <w:szCs w:val="24"/>
-                <w:lang w:eastAsia="de-DE"/>
-              </w:rPr>
-              <w:t>)</w:t>
+              <w:t>Vorbedingung (Pre-Condition)</w:t>
             </w:r>
           </w:p>
         </w:tc>
@@ -2497,27 +2389,7 @@
                 <w:szCs w:val="24"/>
                 <w:lang w:eastAsia="de-DE"/>
               </w:rPr>
-              <w:t>Nachbedingung (Post-</w:t>
-            </w:r>
-            <w:proofErr w:type="spellStart"/>
-            <w:r>
-              <w:rPr>
-                <w:rFonts w:ascii="Arial" w:hAnsi="Arial" w:cs="Arial"/>
-                <w:sz w:val="24"/>
-                <w:szCs w:val="24"/>
-                <w:lang w:eastAsia="de-DE"/>
-              </w:rPr>
-              <w:t>Condition</w:t>
-            </w:r>
-            <w:proofErr w:type="spellEnd"/>
-            <w:r>
-              <w:rPr>
-                <w:rFonts w:ascii="Arial" w:hAnsi="Arial" w:cs="Arial"/>
-                <w:sz w:val="24"/>
-                <w:szCs w:val="24"/>
-                <w:lang w:eastAsia="de-DE"/>
-              </w:rPr>
-              <w:t>)</w:t>
+              <w:t>Nachbedingung (Post-Condition)</w:t>
             </w:r>
           </w:p>
         </w:tc>
@@ -2583,27 +2455,7 @@
                 <w:szCs w:val="24"/>
                 <w:lang w:eastAsia="de-DE"/>
               </w:rPr>
-              <w:t>Ausnahmen (</w:t>
-            </w:r>
-            <w:proofErr w:type="spellStart"/>
-            <w:r>
-              <w:rPr>
-                <w:rFonts w:ascii="Arial" w:hAnsi="Arial" w:cs="Arial"/>
-                <w:sz w:val="24"/>
-                <w:szCs w:val="24"/>
-                <w:lang w:eastAsia="de-DE"/>
-              </w:rPr>
-              <w:t>Exceptions</w:t>
-            </w:r>
-            <w:proofErr w:type="spellEnd"/>
-            <w:r>
-              <w:rPr>
-                <w:rFonts w:ascii="Arial" w:hAnsi="Arial" w:cs="Arial"/>
-                <w:sz w:val="24"/>
-                <w:szCs w:val="24"/>
-                <w:lang w:eastAsia="de-DE"/>
-              </w:rPr>
-              <w:t>)</w:t>
+              <w:t>Ausnahmen (Exceptions)</w:t>
             </w:r>
           </w:p>
         </w:tc>
@@ -2855,27 +2707,7 @@
                 <w:szCs w:val="24"/>
                 <w:lang w:eastAsia="de-DE"/>
               </w:rPr>
-              <w:t>Vorbedingung (</w:t>
-            </w:r>
-            <w:proofErr w:type="spellStart"/>
-            <w:r>
-              <w:rPr>
-                <w:rFonts w:ascii="Arial" w:hAnsi="Arial" w:cs="Arial"/>
-                <w:sz w:val="24"/>
-                <w:szCs w:val="24"/>
-                <w:lang w:eastAsia="de-DE"/>
-              </w:rPr>
-              <w:t>Pre-Condition</w:t>
-            </w:r>
-            <w:proofErr w:type="spellEnd"/>
-            <w:r>
-              <w:rPr>
-                <w:rFonts w:ascii="Arial" w:hAnsi="Arial" w:cs="Arial"/>
-                <w:sz w:val="24"/>
-                <w:szCs w:val="24"/>
-                <w:lang w:eastAsia="de-DE"/>
-              </w:rPr>
-              <w:t>)</w:t>
+              <w:t>Vorbedingung (Pre-Condition)</w:t>
             </w:r>
           </w:p>
         </w:tc>
@@ -3007,27 +2839,7 @@
                 <w:szCs w:val="24"/>
                 <w:lang w:eastAsia="de-DE"/>
               </w:rPr>
-              <w:t>Nachbedingung (Post-</w:t>
-            </w:r>
-            <w:proofErr w:type="spellStart"/>
-            <w:r>
-              <w:rPr>
-                <w:rFonts w:ascii="Arial" w:hAnsi="Arial" w:cs="Arial"/>
-                <w:sz w:val="24"/>
-                <w:szCs w:val="24"/>
-                <w:lang w:eastAsia="de-DE"/>
-              </w:rPr>
-              <w:t>Condition</w:t>
-            </w:r>
-            <w:proofErr w:type="spellEnd"/>
-            <w:r>
-              <w:rPr>
-                <w:rFonts w:ascii="Arial" w:hAnsi="Arial" w:cs="Arial"/>
-                <w:sz w:val="24"/>
-                <w:szCs w:val="24"/>
-                <w:lang w:eastAsia="de-DE"/>
-              </w:rPr>
-              <w:t>)</w:t>
+              <w:t>Nachbedingung (Post-Condition)</w:t>
             </w:r>
           </w:p>
         </w:tc>
@@ -3093,27 +2905,7 @@
                 <w:szCs w:val="24"/>
                 <w:lang w:eastAsia="de-DE"/>
               </w:rPr>
-              <w:t>Ausnahmen (</w:t>
-            </w:r>
-            <w:proofErr w:type="spellStart"/>
-            <w:r>
-              <w:rPr>
-                <w:rFonts w:ascii="Arial" w:hAnsi="Arial" w:cs="Arial"/>
-                <w:sz w:val="24"/>
-                <w:szCs w:val="24"/>
-                <w:lang w:eastAsia="de-DE"/>
-              </w:rPr>
-              <w:t>Exceptions</w:t>
-            </w:r>
-            <w:proofErr w:type="spellEnd"/>
-            <w:r>
-              <w:rPr>
-                <w:rFonts w:ascii="Arial" w:hAnsi="Arial" w:cs="Arial"/>
-                <w:sz w:val="24"/>
-                <w:szCs w:val="24"/>
-                <w:lang w:eastAsia="de-DE"/>
-              </w:rPr>
-              <w:t>)</w:t>
+              <w:t>Ausnahmen (Exceptions)</w:t>
             </w:r>
           </w:p>
         </w:tc>
@@ -3365,27 +3157,7 @@
                 <w:szCs w:val="24"/>
                 <w:lang w:eastAsia="de-DE"/>
               </w:rPr>
-              <w:t>Vorbedingung (</w:t>
-            </w:r>
-            <w:proofErr w:type="spellStart"/>
-            <w:r>
-              <w:rPr>
-                <w:rFonts w:ascii="Arial" w:hAnsi="Arial" w:cs="Arial"/>
-                <w:sz w:val="24"/>
-                <w:szCs w:val="24"/>
-                <w:lang w:eastAsia="de-DE"/>
-              </w:rPr>
-              <w:t>Pre-Condition</w:t>
-            </w:r>
-            <w:proofErr w:type="spellEnd"/>
-            <w:r>
-              <w:rPr>
-                <w:rFonts w:ascii="Arial" w:hAnsi="Arial" w:cs="Arial"/>
-                <w:sz w:val="24"/>
-                <w:szCs w:val="24"/>
-                <w:lang w:eastAsia="de-DE"/>
-              </w:rPr>
-              <w:t>)</w:t>
+              <w:t>Vorbedingung (Pre-Condition)</w:t>
             </w:r>
           </w:p>
         </w:tc>
@@ -3517,27 +3289,7 @@
                 <w:szCs w:val="24"/>
                 <w:lang w:eastAsia="de-DE"/>
               </w:rPr>
-              <w:t>Nachbedingung (Post-</w:t>
-            </w:r>
-            <w:proofErr w:type="spellStart"/>
-            <w:r>
-              <w:rPr>
-                <w:rFonts w:ascii="Arial" w:hAnsi="Arial" w:cs="Arial"/>
-                <w:sz w:val="24"/>
-                <w:szCs w:val="24"/>
-                <w:lang w:eastAsia="de-DE"/>
-              </w:rPr>
-              <w:t>Condition</w:t>
-            </w:r>
-            <w:proofErr w:type="spellEnd"/>
-            <w:r>
-              <w:rPr>
-                <w:rFonts w:ascii="Arial" w:hAnsi="Arial" w:cs="Arial"/>
-                <w:sz w:val="24"/>
-                <w:szCs w:val="24"/>
-                <w:lang w:eastAsia="de-DE"/>
-              </w:rPr>
-              <w:t>)</w:t>
+              <w:t>Nachbedingung (Post-Condition)</w:t>
             </w:r>
           </w:p>
         </w:tc>
@@ -3594,27 +3346,7 @@
                 <w:szCs w:val="24"/>
                 <w:lang w:eastAsia="de-DE"/>
               </w:rPr>
-              <w:t>Ausnahmen (</w:t>
-            </w:r>
-            <w:proofErr w:type="spellStart"/>
-            <w:r>
-              <w:rPr>
-                <w:rFonts w:ascii="Arial" w:hAnsi="Arial" w:cs="Arial"/>
-                <w:sz w:val="24"/>
-                <w:szCs w:val="24"/>
-                <w:lang w:eastAsia="de-DE"/>
-              </w:rPr>
-              <w:t>Exceptions</w:t>
-            </w:r>
-            <w:proofErr w:type="spellEnd"/>
-            <w:r>
-              <w:rPr>
-                <w:rFonts w:ascii="Arial" w:hAnsi="Arial" w:cs="Arial"/>
-                <w:sz w:val="24"/>
-                <w:szCs w:val="24"/>
-                <w:lang w:eastAsia="de-DE"/>
-              </w:rPr>
-              <w:t>)</w:t>
+              <w:t>Ausnahmen (Exceptions)</w:t>
             </w:r>
           </w:p>
         </w:tc>
@@ -3640,27 +3372,7 @@
                 <w:szCs w:val="24"/>
                 <w:lang w:eastAsia="de-DE"/>
               </w:rPr>
-              <w:t xml:space="preserve">Sind keine Tickets mehr </w:t>
-            </w:r>
-            <w:proofErr w:type="gramStart"/>
-            <w:r>
-              <w:rPr>
-                <w:rFonts w:ascii="Arial" w:hAnsi="Arial" w:cs="Arial"/>
-                <w:sz w:val="24"/>
-                <w:szCs w:val="24"/>
-                <w:lang w:eastAsia="de-DE"/>
-              </w:rPr>
-              <w:t>Verfügbar</w:t>
-            </w:r>
-            <w:proofErr w:type="gramEnd"/>
-            <w:r>
-              <w:rPr>
-                <w:rFonts w:ascii="Arial" w:hAnsi="Arial" w:cs="Arial"/>
-                <w:sz w:val="24"/>
-                <w:szCs w:val="24"/>
-                <w:lang w:eastAsia="de-DE"/>
-              </w:rPr>
-              <w:t>, wird eine Fehlermeldung ausgegeben.</w:t>
+              <w:t>Sind keine Tickets mehr Verfügbar, wird eine Fehlermeldung ausgegeben.</w:t>
             </w:r>
           </w:p>
           <w:p>
@@ -3704,6 +3416,9 @@
     </w:p>
     <w:p>
       <w:r>
+        <w:rPr>
+          <w:noProof/>
+        </w:rPr>
         <w:drawing>
           <wp:inline distT="0" distB="0" distL="0" distR="0" wp14:anchorId="3E436F13" wp14:editId="5783AB1D">
             <wp:extent cx="6120130" cy="2131695"/>
@@ -3753,31 +3468,9 @@
         <w:rPr>
           <w:lang w:val="en-US"/>
         </w:rPr>
-        <w:t xml:space="preserve">CRC </w:t>
-      </w:r>
-      <w:proofErr w:type="spellStart"/>
-      <w:r>
-        <w:rPr>
-          <w:lang w:val="en-US"/>
-        </w:rPr>
-        <w:t>Karten</w:t>
-      </w:r>
-      <w:proofErr w:type="spellEnd"/>
-      <w:r>
-        <w:rPr>
-          <w:lang w:val="en-US"/>
-        </w:rPr>
-        <w:t xml:space="preserve"> and Class </w:t>
-      </w:r>
-      <w:proofErr w:type="spellStart"/>
-      <w:r>
-        <w:rPr>
-          <w:lang w:val="en-US"/>
-        </w:rPr>
-        <w:t>Diagramm</w:t>
+        <w:t>CRC Karten and Class Diagramm</w:t>
       </w:r>
       <w:bookmarkEnd w:id="14"/>
-      <w:proofErr w:type="spellEnd"/>
     </w:p>
     <w:p>
       <w:pPr>
@@ -3829,11 +3522,48 @@
     </w:p>
     <w:p>
       <w:r>
+        <w:drawing>
+          <wp:inline distT="0" distB="0" distL="0" distR="0" wp14:anchorId="3F96CD93" wp14:editId="17594DBB">
+            <wp:extent cx="3772426" cy="2848373"/>
+            <wp:effectExtent l="0" t="0" r="0" b="9525"/>
+            <wp:docPr id="3" name="Grafik 3"/>
+            <wp:cNvGraphicFramePr>
+              <a:graphicFrameLocks xmlns:a="http://schemas.openxmlformats.org/drawingml/2006/main" noChangeAspect="1"/>
+            </wp:cNvGraphicFramePr>
+            <a:graphic xmlns:a="http://schemas.openxmlformats.org/drawingml/2006/main">
+              <a:graphicData uri="http://schemas.openxmlformats.org/drawingml/2006/picture">
+                <pic:pic xmlns:pic="http://schemas.openxmlformats.org/drawingml/2006/picture">
+                  <pic:nvPicPr>
+                    <pic:cNvPr id="1" name=""/>
+                    <pic:cNvPicPr/>
+                  </pic:nvPicPr>
+                  <pic:blipFill>
+                    <a:blip r:embed="rId16"/>
+                    <a:stretch>
+                      <a:fillRect/>
+                    </a:stretch>
+                  </pic:blipFill>
+                  <pic:spPr>
+                    <a:xfrm>
+                      <a:off x="0" y="0"/>
+                      <a:ext cx="3772426" cy="2848373"/>
+                    </a:xfrm>
+                    <a:prstGeom prst="rect">
+                      <a:avLst/>
+                    </a:prstGeom>
+                  </pic:spPr>
+                </pic:pic>
+              </a:graphicData>
+            </a:graphic>
+          </wp:inline>
+        </w:drawing>
+      </w:r>
+      <w:r>
         <w:br w:type="column"/>
       </w:r>
     </w:p>
     <w:sectPr>
-      <w:footerReference w:type="default" r:id="rId16"/>
+      <w:footerReference w:type="default" r:id="rId17"/>
       <w:pgSz w:w="11906" w:h="16838" w:code="9"/>
       <w:pgMar w:top="1134" w:right="1134" w:bottom="1134" w:left="1134" w:header="709" w:footer="454" w:gutter="0"/>
       <w:pgNumType w:start="0"/>
@@ -9122,7 +8852,12 @@
 </file>
 
 <file path=customXml/item1.xml><?xml version="1.0" encoding="utf-8"?>
-<b:Sources xmlns:b="http://schemas.openxmlformats.org/officeDocument/2006/bibliography" xmlns="http://schemas.openxmlformats.org/officeDocument/2006/bibliography" SelectedStyle="\APASixthEditionOfficeOnline.xsl" StyleName="APA" Version="6"/>
+<?mso-contentType ?>
+<FormTemplates xmlns="http://schemas.microsoft.com/sharepoint/v3/contenttype/forms">
+  <Display>DocumentLibraryForm</Display>
+  <Edit>DocumentLibraryForm</Edit>
+  <New>DocumentLibraryForm</New>
+</FormTemplates>
 </file>
 
 <file path=customXml/item2.xml><?xml version="1.0" encoding="utf-8"?>
@@ -9132,12 +8867,7 @@
 </file>
 
 <file path=customXml/item3.xml><?xml version="1.0" encoding="utf-8"?>
-<?mso-contentType ?>
-<FormTemplates xmlns="http://schemas.microsoft.com/sharepoint/v3/contenttype/forms">
-  <Display>DocumentLibraryForm</Display>
-  <Edit>DocumentLibraryForm</Edit>
-  <New>DocumentLibraryForm</New>
-</FormTemplates>
+<b:Sources xmlns:b="http://schemas.openxmlformats.org/officeDocument/2006/bibliography" xmlns="http://schemas.openxmlformats.org/officeDocument/2006/bibliography" SelectedStyle="\APASixthEditionOfficeOnline.xsl" StyleName="APA" Version="6"/>
 </file>
 
 <file path=customXml/item4.xml><?xml version="1.0" encoding="utf-8"?>
@@ -9326,9 +9056,9 @@
 </file>
 
 <file path=customXml/itemProps1.xml><?xml version="1.0" encoding="utf-8"?>
-<ds:datastoreItem xmlns:ds="http://schemas.openxmlformats.org/officeDocument/2006/customXml" ds:itemID="{33CF6A42-9213-4C59-9120-2D9A8C2B54D6}">
+<ds:datastoreItem xmlns:ds="http://schemas.openxmlformats.org/officeDocument/2006/customXml" ds:itemID="{508D6AA3-3BBC-4882-9207-660EB29B6848}">
   <ds:schemaRefs>
-    <ds:schemaRef ds:uri="http://schemas.openxmlformats.org/officeDocument/2006/bibliography"/>
+    <ds:schemaRef ds:uri="http://schemas.microsoft.com/sharepoint/v3/contenttype/forms"/>
   </ds:schemaRefs>
 </ds:datastoreItem>
 </file>
@@ -9343,9 +9073,9 @@
 </file>
 
 <file path=customXml/itemProps3.xml><?xml version="1.0" encoding="utf-8"?>
-<ds:datastoreItem xmlns:ds="http://schemas.openxmlformats.org/officeDocument/2006/customXml" ds:itemID="{508D6AA3-3BBC-4882-9207-660EB29B6848}">
+<ds:datastoreItem xmlns:ds="http://schemas.openxmlformats.org/officeDocument/2006/customXml" ds:itemID="{33CF6A42-9213-4C59-9120-2D9A8C2B54D6}">
   <ds:schemaRefs>
-    <ds:schemaRef ds:uri="http://schemas.microsoft.com/sharepoint/v3/contenttype/forms"/>
+    <ds:schemaRef ds:uri="http://schemas.openxmlformats.org/officeDocument/2006/bibliography"/>
   </ds:schemaRefs>
 </ds:datastoreItem>
 </file>

</xml_diff>